<commit_message>
Euro Cup Project Updated
</commit_message>
<xml_diff>
--- a/Aws_Task/Serverless labs.docx
+++ b/Aws_Task/Serverless labs.docx
@@ -10,6 +10,7 @@
           <w:rFonts w:ascii="Times New Roman" w:eastAsia="Times New Roman" w:hAnsi="Times New Roman" w:cs="Times New Roman"/>
           <w:b/>
           <w:bCs/>
+          <w:color w:val="FF0000"/>
           <w:kern w:val="0"/>
           <w:sz w:val="30"/>
           <w:szCs w:val="30"/>
@@ -21,44 +22,7 @@
           <w:rFonts w:ascii="Times New Roman" w:eastAsia="Times New Roman" w:hAnsi="Times New Roman" w:cs="Times New Roman"/>
           <w:b/>
           <w:bCs/>
-          <w:kern w:val="0"/>
-          <w:sz w:val="30"/>
-          <w:szCs w:val="30"/>
-          <w14:ligatures w14:val="none"/>
-        </w:rPr>
-        <w:t>3</w:t>
-      </w:r>
-      <w:r>
-        <w:rPr>
-          <w:rFonts w:ascii="Times New Roman" w:eastAsia="Times New Roman" w:hAnsi="Times New Roman" w:cs="Times New Roman"/>
-          <w:b/>
-          <w:bCs/>
-          <w:kern w:val="0"/>
-          <w:sz w:val="30"/>
-          <w:szCs w:val="30"/>
-          <w:u w:val="single"/>
-          <w14:ligatures w14:val="none"/>
-        </w:rPr>
-        <w:t>.</w:t>
-      </w:r>
-      <w:r>
-        <w:rPr>
-          <w:rFonts w:ascii="Times New Roman" w:eastAsia="Times New Roman" w:hAnsi="Times New Roman" w:cs="Times New Roman"/>
-          <w:b/>
-          <w:bCs/>
-          <w:kern w:val="0"/>
-          <w:sz w:val="30"/>
-          <w:szCs w:val="30"/>
-          <w:u w:val="single"/>
-          <w14:ligatures w14:val="none"/>
-        </w:rPr>
-        <w:t xml:space="preserve"> </w:t>
-      </w:r>
-      <w:r>
-        <w:rPr>
-          <w:rFonts w:ascii="Times New Roman" w:eastAsia="Times New Roman" w:hAnsi="Times New Roman" w:cs="Times New Roman"/>
-          <w:b/>
-          <w:bCs/>
+          <w:color w:val="FF0000"/>
           <w:kern w:val="0"/>
           <w:sz w:val="30"/>
           <w:szCs w:val="30"/>
@@ -880,6 +844,7 @@
       <w:pPr>
         <w:rPr>
           <w:rFonts w:ascii="Times New Roman" w:hAnsi="Times New Roman" w:cs="Times New Roman"/>
+          <w:color w:val="FF0000"/>
           <w:sz w:val="36"/>
           <w:szCs w:val="36"/>
         </w:rPr>
@@ -890,22 +855,12 @@
           <w:rFonts w:ascii="Times New Roman" w:hAnsi="Times New Roman" w:cs="Times New Roman"/>
           <w:b/>
           <w:bCs/>
-          <w:sz w:val="36"/>
-          <w:szCs w:val="36"/>
-        </w:rPr>
-        <w:lastRenderedPageBreak/>
-        <w:t>1.</w:t>
-      </w:r>
-      <w:r>
-        <w:rPr>
-          <w:rStyle w:val="notion-enable-hover"/>
-          <w:rFonts w:ascii="Times New Roman" w:hAnsi="Times New Roman" w:cs="Times New Roman"/>
-          <w:b/>
-          <w:bCs/>
+          <w:color w:val="FF0000"/>
           <w:sz w:val="36"/>
           <w:szCs w:val="36"/>
           <w:u w:val="single"/>
         </w:rPr>
+        <w:lastRenderedPageBreak/>
         <w:t>Building a Serverless Web Application</w:t>
       </w:r>
     </w:p>
@@ -933,7 +888,7 @@
         <w:pStyle w:val="ListParagraph"/>
         <w:numPr>
           <w:ilvl w:val="0"/>
-          <w:numId w:val="3"/>
+          <w:numId w:val="6"/>
         </w:numPr>
         <w:rPr>
           <w:b/>
@@ -949,7 +904,145 @@
           <w:sz w:val="28"/>
           <w:szCs w:val="28"/>
         </w:rPr>
-        <w:t>Create cloud stack.</w:t>
+        <w:t xml:space="preserve">Create S3 </w:t>
+      </w:r>
+      <w:r>
+        <w:rPr>
+          <w:b/>
+          <w:bCs/>
+          <w:sz w:val="28"/>
+          <w:szCs w:val="28"/>
+        </w:rPr>
+        <w:t>bucket.</w:t>
+      </w:r>
+    </w:p>
+    <w:p>
+      <w:pPr>
+        <w:pStyle w:val="ListParagraph"/>
+        <w:numPr>
+          <w:ilvl w:val="0"/>
+          <w:numId w:val="6"/>
+        </w:numPr>
+        <w:rPr>
+          <w:b/>
+          <w:bCs/>
+          <w:sz w:val="28"/>
+          <w:szCs w:val="28"/>
+        </w:rPr>
+      </w:pPr>
+      <w:r>
+        <w:rPr>
+          <w:b/>
+          <w:bCs/>
+          <w:sz w:val="28"/>
+          <w:szCs w:val="28"/>
+        </w:rPr>
+        <w:t xml:space="preserve">Then go properties of that bucket and enable static website </w:t>
+      </w:r>
+      <w:r>
+        <w:rPr>
+          <w:b/>
+          <w:bCs/>
+          <w:sz w:val="28"/>
+          <w:szCs w:val="28"/>
+        </w:rPr>
+        <w:t>hosting.</w:t>
+      </w:r>
+    </w:p>
+    <w:p>
+      <w:pPr>
+        <w:pStyle w:val="ListParagraph"/>
+        <w:numPr>
+          <w:ilvl w:val="0"/>
+          <w:numId w:val="6"/>
+        </w:numPr>
+        <w:rPr>
+          <w:b/>
+          <w:bCs/>
+          <w:sz w:val="28"/>
+          <w:szCs w:val="28"/>
+        </w:rPr>
+      </w:pPr>
+      <w:r>
+        <w:rPr>
+          <w:b/>
+          <w:bCs/>
+          <w:sz w:val="28"/>
+          <w:szCs w:val="28"/>
+        </w:rPr>
+        <w:t>Next go to permissions and write bucket policies.</w:t>
+      </w:r>
+    </w:p>
+    <w:p>
+      <w:pPr>
+        <w:pStyle w:val="ListParagraph"/>
+        <w:numPr>
+          <w:ilvl w:val="0"/>
+          <w:numId w:val="6"/>
+        </w:numPr>
+        <w:rPr>
+          <w:b/>
+          <w:bCs/>
+          <w:sz w:val="28"/>
+          <w:szCs w:val="28"/>
+        </w:rPr>
+      </w:pPr>
+      <w:r>
+        <w:rPr>
+          <w:b/>
+          <w:bCs/>
+          <w:sz w:val="28"/>
+          <w:szCs w:val="28"/>
+        </w:rPr>
+        <w:t xml:space="preserve">Update code in </w:t>
+      </w:r>
+      <w:r>
+        <w:rPr>
+          <w:rFonts w:ascii="Roboto" w:hAnsi="Roboto"/>
+          <w:b/>
+          <w:bCs/>
+          <w:color w:val="16191F"/>
+          <w:sz w:val="27"/>
+          <w:szCs w:val="27"/>
+          <w:shd w:val="clear" w:color="auto" w:fill="FAFAFA"/>
+        </w:rPr>
+        <w:t>Cross-origin resource sharing (CORS)</w:t>
+      </w:r>
+      <w:r>
+        <w:rPr>
+          <w:rFonts w:ascii="Roboto" w:hAnsi="Roboto"/>
+          <w:b/>
+          <w:bCs/>
+          <w:color w:val="16191F"/>
+          <w:sz w:val="27"/>
+          <w:szCs w:val="27"/>
+          <w:shd w:val="clear" w:color="auto" w:fill="FAFAFA"/>
+        </w:rPr>
+        <w:t>.</w:t>
+      </w:r>
+    </w:p>
+    <w:p>
+      <w:pPr>
+        <w:pStyle w:val="ListParagraph"/>
+        <w:numPr>
+          <w:ilvl w:val="0"/>
+          <w:numId w:val="6"/>
+        </w:numPr>
+        <w:rPr>
+          <w:b/>
+          <w:bCs/>
+          <w:sz w:val="28"/>
+          <w:szCs w:val="28"/>
+        </w:rPr>
+      </w:pPr>
+      <w:r>
+        <w:rPr>
+          <w:b/>
+          <w:bCs/>
+          <w:sz w:val="28"/>
+          <w:szCs w:val="28"/>
+        </w:rPr>
+        <w:t>Now configure API Gateway.</w:t>
       </w:r>
     </w:p>
     <w:p>
@@ -957,7 +1050,7 @@
         <w:pStyle w:val="ListParagraph"/>
         <w:numPr>
           <w:ilvl w:val="1"/>
-          <w:numId w:val="3"/>
+          <w:numId w:val="6"/>
         </w:numPr>
         <w:rPr>
           <w:b/>
@@ -973,41 +1066,8 @@
           <w:sz w:val="28"/>
           <w:szCs w:val="28"/>
         </w:rPr>
-        <w:t>In services go to management &amp; governance to cloud formation</w:t>
-      </w:r>
-    </w:p>
-    <w:p>
-      <w:pPr>
-        <w:pStyle w:val="ListParagraph"/>
-        <w:numPr>
-          <w:ilvl w:val="1"/>
-          <w:numId w:val="3"/>
-        </w:numPr>
-        <w:rPr>
-          <w:b/>
-          <w:bCs/>
-          <w:sz w:val="28"/>
-          <w:szCs w:val="28"/>
-        </w:rPr>
-      </w:pPr>
-      <w:r>
-        <w:rPr>
-          <w:b/>
-          <w:bCs/>
-          <w:sz w:val="28"/>
-          <w:szCs w:val="28"/>
-        </w:rPr>
         <w:t xml:space="preserve">Create </w:t>
       </w:r>
-      <w:r>
-        <w:rPr>
-          <w:b/>
-          <w:bCs/>
-          <w:sz w:val="28"/>
-          <w:szCs w:val="28"/>
-        </w:rPr>
-        <w:t xml:space="preserve">stack by uploading template </w:t>
-      </w:r>
       <w:proofErr w:type="gramStart"/>
       <w:r>
         <w:rPr>
@@ -1016,75 +1076,43 @@
           <w:sz w:val="28"/>
           <w:szCs w:val="28"/>
         </w:rPr>
-        <w:t>file</w:t>
+        <w:t>new</w:t>
       </w:r>
       <w:proofErr w:type="gramEnd"/>
-    </w:p>
-    <w:p>
-      <w:pPr>
-        <w:pStyle w:val="ListParagraph"/>
-        <w:numPr>
-          <w:ilvl w:val="1"/>
-          <w:numId w:val="3"/>
-        </w:numPr>
-        <w:rPr>
-          <w:b/>
-          <w:bCs/>
-          <w:sz w:val="28"/>
-          <w:szCs w:val="28"/>
-        </w:rPr>
-      </w:pPr>
-      <w:r>
-        <w:rPr>
-          <w:b/>
-          <w:bCs/>
-          <w:sz w:val="28"/>
-          <w:szCs w:val="28"/>
-        </w:rPr>
-        <w:t>Onen view in designer and click on create stack icon.</w:t>
-      </w:r>
-    </w:p>
-    <w:p>
-      <w:pPr>
-        <w:pStyle w:val="ListParagraph"/>
-        <w:numPr>
-          <w:ilvl w:val="1"/>
-          <w:numId w:val="3"/>
-        </w:numPr>
-        <w:rPr>
-          <w:b/>
-          <w:bCs/>
-          <w:sz w:val="28"/>
-          <w:szCs w:val="28"/>
-        </w:rPr>
-      </w:pPr>
-      <w:r>
-        <w:rPr>
-          <w:b/>
-          <w:bCs/>
-          <w:sz w:val="28"/>
-          <w:szCs w:val="28"/>
-        </w:rPr>
-        <w:t xml:space="preserve">Select LABROLE in IAM role options and </w:t>
-      </w:r>
-      <w:proofErr w:type="gramStart"/>
-      <w:r>
-        <w:rPr>
-          <w:b/>
-          <w:bCs/>
-          <w:sz w:val="28"/>
-          <w:szCs w:val="28"/>
-        </w:rPr>
-        <w:t>create</w:t>
-      </w:r>
-      <w:proofErr w:type="gramEnd"/>
+      <w:r>
+        <w:rPr>
+          <w:b/>
+          <w:bCs/>
+          <w:sz w:val="28"/>
+          <w:szCs w:val="28"/>
+        </w:rPr>
+        <w:t xml:space="preserve"> </w:t>
+      </w:r>
+      <w:r>
+        <w:rPr>
+          <w:b/>
+          <w:bCs/>
+          <w:sz w:val="28"/>
+          <w:szCs w:val="28"/>
+        </w:rPr>
+        <w:t>stage.</w:t>
+      </w:r>
+      <w:r>
+        <w:rPr>
+          <w:b/>
+          <w:bCs/>
+          <w:sz w:val="28"/>
+          <w:szCs w:val="28"/>
+        </w:rPr>
+        <w:t xml:space="preserve"> </w:t>
+      </w:r>
     </w:p>
     <w:p>
       <w:pPr>
         <w:pStyle w:val="ListParagraph"/>
         <w:numPr>
           <w:ilvl w:val="0"/>
-          <w:numId w:val="3"/>
+          <w:numId w:val="6"/>
         </w:numPr>
         <w:rPr>
           <w:b/>
@@ -1114,12 +1142,172 @@
     <w:p/>
     <w:p/>
     <w:p/>
+    <w:p>
+      <w:r>
+        <w:br w:type="page"/>
+      </w:r>
+    </w:p>
+    <w:p>
+      <w:r>
+        <w:lastRenderedPageBreak/>
+        <w:drawing>
+          <wp:inline distT="0" distB="0" distL="0" distR="0" wp14:anchorId="4AAE6526" wp14:editId="4478F00F">
+            <wp:extent cx="6858000" cy="3112770"/>
+            <wp:effectExtent l="0" t="0" r="0" b="0"/>
+            <wp:docPr id="1228412360" name="Picture 1"/>
+            <wp:cNvGraphicFramePr>
+              <a:graphicFrameLocks xmlns:a="http://schemas.openxmlformats.org/drawingml/2006/main" noChangeAspect="1"/>
+            </wp:cNvGraphicFramePr>
+            <a:graphic xmlns:a="http://schemas.openxmlformats.org/drawingml/2006/main">
+              <a:graphicData uri="http://schemas.openxmlformats.org/drawingml/2006/picture">
+                <pic:pic xmlns:pic="http://schemas.openxmlformats.org/drawingml/2006/picture">
+                  <pic:nvPicPr>
+                    <pic:cNvPr id="1228412360" name=""/>
+                    <pic:cNvPicPr/>
+                  </pic:nvPicPr>
+                  <pic:blipFill>
+                    <a:blip r:embed="rId10"/>
+                    <a:stretch>
+                      <a:fillRect/>
+                    </a:stretch>
+                  </pic:blipFill>
+                  <pic:spPr>
+                    <a:xfrm>
+                      <a:off x="0" y="0"/>
+                      <a:ext cx="6858000" cy="3112770"/>
+                    </a:xfrm>
+                    <a:prstGeom prst="rect">
+                      <a:avLst/>
+                    </a:prstGeom>
+                  </pic:spPr>
+                </pic:pic>
+              </a:graphicData>
+            </a:graphic>
+          </wp:inline>
+        </w:drawing>
+      </w:r>
+    </w:p>
     <w:p/>
+    <w:p>
+      <w:r>
+        <w:drawing>
+          <wp:inline distT="0" distB="0" distL="0" distR="0" wp14:anchorId="07274BEB" wp14:editId="00603C7E">
+            <wp:extent cx="6858000" cy="3405505"/>
+            <wp:effectExtent l="0" t="0" r="0" b="4445"/>
+            <wp:docPr id="723389839" name="Picture 1" descr="A screenshot of a computer&#10;&#10;Description automatically generated"/>
+            <wp:cNvGraphicFramePr>
+              <a:graphicFrameLocks xmlns:a="http://schemas.openxmlformats.org/drawingml/2006/main" noChangeAspect="1"/>
+            </wp:cNvGraphicFramePr>
+            <a:graphic xmlns:a="http://schemas.openxmlformats.org/drawingml/2006/main">
+              <a:graphicData uri="http://schemas.openxmlformats.org/drawingml/2006/picture">
+                <pic:pic xmlns:pic="http://schemas.openxmlformats.org/drawingml/2006/picture">
+                  <pic:nvPicPr>
+                    <pic:cNvPr id="723389839" name="Picture 1" descr="A screenshot of a computer&#10;&#10;Description automatically generated"/>
+                    <pic:cNvPicPr/>
+                  </pic:nvPicPr>
+                  <pic:blipFill>
+                    <a:blip r:embed="rId11"/>
+                    <a:stretch>
+                      <a:fillRect/>
+                    </a:stretch>
+                  </pic:blipFill>
+                  <pic:spPr>
+                    <a:xfrm>
+                      <a:off x="0" y="0"/>
+                      <a:ext cx="6858000" cy="3405505"/>
+                    </a:xfrm>
+                    <a:prstGeom prst="rect">
+                      <a:avLst/>
+                    </a:prstGeom>
+                  </pic:spPr>
+                </pic:pic>
+              </a:graphicData>
+            </a:graphic>
+          </wp:inline>
+        </w:drawing>
+      </w:r>
+    </w:p>
     <w:p/>
+    <w:p>
+      <w:r>
+        <w:lastRenderedPageBreak/>
+        <w:drawing>
+          <wp:inline distT="0" distB="0" distL="0" distR="0" wp14:anchorId="1C6DEFB6" wp14:editId="5483334E">
+            <wp:extent cx="6858000" cy="3190875"/>
+            <wp:effectExtent l="0" t="0" r="0" b="9525"/>
+            <wp:docPr id="122166400" name="Picture 1"/>
+            <wp:cNvGraphicFramePr>
+              <a:graphicFrameLocks xmlns:a="http://schemas.openxmlformats.org/drawingml/2006/main" noChangeAspect="1"/>
+            </wp:cNvGraphicFramePr>
+            <a:graphic xmlns:a="http://schemas.openxmlformats.org/drawingml/2006/main">
+              <a:graphicData uri="http://schemas.openxmlformats.org/drawingml/2006/picture">
+                <pic:pic xmlns:pic="http://schemas.openxmlformats.org/drawingml/2006/picture">
+                  <pic:nvPicPr>
+                    <pic:cNvPr id="122166400" name=""/>
+                    <pic:cNvPicPr/>
+                  </pic:nvPicPr>
+                  <pic:blipFill>
+                    <a:blip r:embed="rId12"/>
+                    <a:stretch>
+                      <a:fillRect/>
+                    </a:stretch>
+                  </pic:blipFill>
+                  <pic:spPr>
+                    <a:xfrm>
+                      <a:off x="0" y="0"/>
+                      <a:ext cx="6858000" cy="3190875"/>
+                    </a:xfrm>
+                    <a:prstGeom prst="rect">
+                      <a:avLst/>
+                    </a:prstGeom>
+                  </pic:spPr>
+                </pic:pic>
+              </a:graphicData>
+            </a:graphic>
+          </wp:inline>
+        </w:drawing>
+      </w:r>
+    </w:p>
     <w:p/>
-    <w:p/>
-    <w:p/>
-    <w:p/>
+    <w:p>
+      <w:r>
+        <w:drawing>
+          <wp:inline distT="0" distB="0" distL="0" distR="0" wp14:anchorId="02E95A3E" wp14:editId="6AB54443">
+            <wp:extent cx="6858000" cy="3662045"/>
+            <wp:effectExtent l="0" t="0" r="0" b="0"/>
+            <wp:docPr id="131700208" name="Picture 1"/>
+            <wp:cNvGraphicFramePr>
+              <a:graphicFrameLocks xmlns:a="http://schemas.openxmlformats.org/drawingml/2006/main" noChangeAspect="1"/>
+            </wp:cNvGraphicFramePr>
+            <a:graphic xmlns:a="http://schemas.openxmlformats.org/drawingml/2006/main">
+              <a:graphicData uri="http://schemas.openxmlformats.org/drawingml/2006/picture">
+                <pic:pic xmlns:pic="http://schemas.openxmlformats.org/drawingml/2006/picture">
+                  <pic:nvPicPr>
+                    <pic:cNvPr id="131700208" name=""/>
+                    <pic:cNvPicPr/>
+                  </pic:nvPicPr>
+                  <pic:blipFill>
+                    <a:blip r:embed="rId13"/>
+                    <a:stretch>
+                      <a:fillRect/>
+                    </a:stretch>
+                  </pic:blipFill>
+                  <pic:spPr>
+                    <a:xfrm>
+                      <a:off x="0" y="0"/>
+                      <a:ext cx="6858000" cy="3662045"/>
+                    </a:xfrm>
+                    <a:prstGeom prst="rect">
+                      <a:avLst/>
+                    </a:prstGeom>
+                  </pic:spPr>
+                </pic:pic>
+              </a:graphicData>
+            </a:graphic>
+          </wp:inline>
+        </w:drawing>
+      </w:r>
+    </w:p>
     <w:p>
       <w:pPr>
         <w:tabs>
@@ -1127,7 +1315,42 @@
         </w:tabs>
       </w:pPr>
       <w:r>
-        <w:tab/>
+        <w:lastRenderedPageBreak/>
+        <w:drawing>
+          <wp:inline distT="0" distB="0" distL="0" distR="0" wp14:anchorId="4C02BFDA" wp14:editId="50D0407F">
+            <wp:extent cx="6858000" cy="2830830"/>
+            <wp:effectExtent l="0" t="0" r="0" b="7620"/>
+            <wp:docPr id="1480845274" name="Picture 1"/>
+            <wp:cNvGraphicFramePr>
+              <a:graphicFrameLocks xmlns:a="http://schemas.openxmlformats.org/drawingml/2006/main" noChangeAspect="1"/>
+            </wp:cNvGraphicFramePr>
+            <a:graphic xmlns:a="http://schemas.openxmlformats.org/drawingml/2006/main">
+              <a:graphicData uri="http://schemas.openxmlformats.org/drawingml/2006/picture">
+                <pic:pic xmlns:pic="http://schemas.openxmlformats.org/drawingml/2006/picture">
+                  <pic:nvPicPr>
+                    <pic:cNvPr id="1480845274" name=""/>
+                    <pic:cNvPicPr/>
+                  </pic:nvPicPr>
+                  <pic:blipFill>
+                    <a:blip r:embed="rId14"/>
+                    <a:stretch>
+                      <a:fillRect/>
+                    </a:stretch>
+                  </pic:blipFill>
+                  <pic:spPr>
+                    <a:xfrm>
+                      <a:off x="0" y="0"/>
+                      <a:ext cx="6858000" cy="2830830"/>
+                    </a:xfrm>
+                    <a:prstGeom prst="rect">
+                      <a:avLst/>
+                    </a:prstGeom>
+                  </pic:spPr>
+                </pic:pic>
+              </a:graphicData>
+            </a:graphic>
+          </wp:inline>
+        </w:drawing>
       </w:r>
     </w:p>
     <w:p/>
@@ -1166,7 +1389,7 @@
                     <pic:cNvPicPr/>
                   </pic:nvPicPr>
                   <pic:blipFill>
-                    <a:blip r:embed="rId10" cstate="print">
+                    <a:blip r:embed="rId15" cstate="print">
                       <a:extLst>
                         <a:ext uri="{28A0092B-C50C-407E-A947-70E740481C1C}">
                           <a14:useLocalDpi xmlns:a14="http://schemas.microsoft.com/office/drawing/2010/main" val="0"/>
@@ -1223,7 +1446,7 @@
                     <pic:cNvPicPr/>
                   </pic:nvPicPr>
                   <pic:blipFill>
-                    <a:blip r:embed="rId11" cstate="print">
+                    <a:blip r:embed="rId16" cstate="print">
                       <a:extLst>
                         <a:ext uri="{28A0092B-C50C-407E-A947-70E740481C1C}">
                           <a14:useLocalDpi xmlns:a14="http://schemas.microsoft.com/office/drawing/2010/main" val="0"/>
@@ -1282,7 +1505,7 @@
                     <pic:cNvPicPr/>
                   </pic:nvPicPr>
                   <pic:blipFill>
-                    <a:blip r:embed="rId12" cstate="print">
+                    <a:blip r:embed="rId17" cstate="print">
                       <a:extLst>
                         <a:ext uri="{28A0092B-C50C-407E-A947-70E740481C1C}">
                           <a14:useLocalDpi xmlns:a14="http://schemas.microsoft.com/office/drawing/2010/main" val="0"/>
@@ -1347,7 +1570,7 @@
                     <pic:cNvPicPr/>
                   </pic:nvPicPr>
                   <pic:blipFill>
-                    <a:blip r:embed="rId13"/>
+                    <a:blip r:embed="rId18"/>
                     <a:stretch>
                       <a:fillRect/>
                     </a:stretch>
@@ -1551,19 +1774,16 @@
     </w:p>
     <w:p>
       <w:pPr>
-        <w:pStyle w:val="ListParagraph"/>
-        <w:numPr>
-          <w:ilvl w:val="0"/>
-          <w:numId w:val="4"/>
-        </w:numPr>
         <w:tabs>
           <w:tab w:val="left" w:pos="1483"/>
         </w:tabs>
         <w:rPr>
           <w:rStyle w:val="notion-enable-hover"/>
           <w:rFonts w:ascii="Times New Roman" w:hAnsi="Times New Roman" w:cs="Times New Roman"/>
+          <w:color w:val="FF0000"/>
           <w:sz w:val="36"/>
           <w:szCs w:val="36"/>
+          <w:u w:val="single"/>
         </w:rPr>
       </w:pPr>
       <w:r>
@@ -1572,8 +1792,10 @@
           <w:rFonts w:ascii="Times New Roman" w:hAnsi="Times New Roman" w:cs="Times New Roman"/>
           <w:b/>
           <w:bCs/>
+          <w:color w:val="FF0000"/>
           <w:sz w:val="36"/>
           <w:szCs w:val="36"/>
+          <w:u w:val="single"/>
         </w:rPr>
         <w:lastRenderedPageBreak/>
         <w:t>Creating a Serverless API</w:t>
@@ -2009,7 +2231,7 @@
                     <pic:cNvPicPr/>
                   </pic:nvPicPr>
                   <pic:blipFill>
-                    <a:blip r:embed="rId14" cstate="print">
+                    <a:blip r:embed="rId19" cstate="print">
                       <a:extLst>
                         <a:ext uri="{28A0092B-C50C-407E-A947-70E740481C1C}">
                           <a14:useLocalDpi xmlns:a14="http://schemas.microsoft.com/office/drawing/2010/main" val="0"/>
@@ -2090,7 +2312,7 @@
                     <pic:cNvPicPr/>
                   </pic:nvPicPr>
                   <pic:blipFill>
-                    <a:blip r:embed="rId15" cstate="print">
+                    <a:blip r:embed="rId20" cstate="print">
                       <a:extLst>
                         <a:ext uri="{28A0092B-C50C-407E-A947-70E740481C1C}">
                           <a14:useLocalDpi xmlns:a14="http://schemas.microsoft.com/office/drawing/2010/main" val="0"/>
@@ -2159,7 +2381,7 @@
                     <pic:cNvPicPr/>
                   </pic:nvPicPr>
                   <pic:blipFill>
-                    <a:blip r:embed="rId16" cstate="print">
+                    <a:blip r:embed="rId21" cstate="print">
                       <a:extLst>
                         <a:ext uri="{28A0092B-C50C-407E-A947-70E740481C1C}">
                           <a14:useLocalDpi xmlns:a14="http://schemas.microsoft.com/office/drawing/2010/main" val="0"/>
@@ -2216,7 +2438,7 @@
                     <pic:cNvPicPr/>
                   </pic:nvPicPr>
                   <pic:blipFill>
-                    <a:blip r:embed="rId17" cstate="print">
+                    <a:blip r:embed="rId22" cstate="print">
                       <a:extLst>
                         <a:ext uri="{28A0092B-C50C-407E-A947-70E740481C1C}">
                           <a14:useLocalDpi xmlns:a14="http://schemas.microsoft.com/office/drawing/2010/main" val="0"/>
@@ -2271,7 +2493,7 @@
                     <pic:cNvPicPr/>
                   </pic:nvPicPr>
                   <pic:blipFill>
-                    <a:blip r:embed="rId18" cstate="print">
+                    <a:blip r:embed="rId23" cstate="print">
                       <a:extLst>
                         <a:ext uri="{28A0092B-C50C-407E-A947-70E740481C1C}">
                           <a14:useLocalDpi xmlns:a14="http://schemas.microsoft.com/office/drawing/2010/main" val="0"/>
@@ -2318,7 +2540,7 @@
                     <pic:cNvPicPr/>
                   </pic:nvPicPr>
                   <pic:blipFill rotWithShape="1">
-                    <a:blip r:embed="rId19"/>
+                    <a:blip r:embed="rId24"/>
                     <a:srcRect b="11111"/>
                     <a:stretch/>
                   </pic:blipFill>
@@ -2373,7 +2595,7 @@
                     <pic:cNvPicPr/>
                   </pic:nvPicPr>
                   <pic:blipFill>
-                    <a:blip r:embed="rId20" cstate="print">
+                    <a:blip r:embed="rId25" cstate="print">
                       <a:extLst>
                         <a:ext uri="{28A0092B-C50C-407E-A947-70E740481C1C}">
                           <a14:useLocalDpi xmlns:a14="http://schemas.microsoft.com/office/drawing/2010/main" val="0"/>
@@ -2416,7 +2638,7 @@
                     <pic:cNvPicPr/>
                   </pic:nvPicPr>
                   <pic:blipFill>
-                    <a:blip r:embed="rId21"/>
+                    <a:blip r:embed="rId26"/>
                     <a:stretch>
                       <a:fillRect/>
                     </a:stretch>
@@ -2463,7 +2685,7 @@
                     <pic:cNvPicPr/>
                   </pic:nvPicPr>
                   <pic:blipFill>
-                    <a:blip r:embed="rId22" cstate="print">
+                    <a:blip r:embed="rId27" cstate="print">
                       <a:extLst>
                         <a:ext uri="{28A0092B-C50C-407E-A947-70E740481C1C}">
                           <a14:useLocalDpi xmlns:a14="http://schemas.microsoft.com/office/drawing/2010/main" val="0"/>
@@ -2509,7 +2731,7 @@
                     <pic:cNvPicPr/>
                   </pic:nvPicPr>
                   <pic:blipFill>
-                    <a:blip r:embed="rId23"/>
+                    <a:blip r:embed="rId28"/>
                     <a:stretch>
                       <a:fillRect/>
                     </a:stretch>
@@ -2548,7 +2770,7 @@
                     <pic:cNvPicPr/>
                   </pic:nvPicPr>
                   <pic:blipFill>
-                    <a:blip r:embed="rId24"/>
+                    <a:blip r:embed="rId29"/>
                     <a:stretch>
                       <a:fillRect/>
                     </a:stretch>
@@ -2588,7 +2810,7 @@
                     <pic:cNvPicPr/>
                   </pic:nvPicPr>
                   <pic:blipFill>
-                    <a:blip r:embed="rId25"/>
+                    <a:blip r:embed="rId30"/>
                     <a:stretch>
                       <a:fillRect/>
                     </a:stretch>
@@ -2624,6 +2846,95 @@
 <file path=word/numbering.xml><?xml version="1.0" encoding="utf-8"?>
 <w:numbering xmlns:wpc="http://schemas.microsoft.com/office/word/2010/wordprocessingCanvas" xmlns:cx="http://schemas.microsoft.com/office/drawing/2014/chartex" xmlns:cx1="http://schemas.microsoft.com/office/drawing/2015/9/8/chartex" xmlns:cx2="http://schemas.microsoft.com/office/drawing/2015/10/21/chartex" xmlns:cx3="http://schemas.microsoft.com/office/drawing/2016/5/9/chartex" xmlns:cx4="http://schemas.microsoft.com/office/drawing/2016/5/10/chartex" xmlns:cx5="http://schemas.microsoft.com/office/drawing/2016/5/11/chartex" xmlns:cx6="http://schemas.microsoft.com/office/drawing/2016/5/12/chartex" xmlns:cx7="http://schemas.microsoft.com/office/drawing/2016/5/13/chartex" xmlns:cx8="http://schemas.microsoft.com/office/drawing/2016/5/14/chartex" xmlns:mc="http://schemas.openxmlformats.org/markup-compatibility/2006" xmlns:aink="http://schemas.microsoft.com/office/drawing/2016/ink" xmlns:am3d="http://schemas.microsoft.com/office/drawing/2017/model3d" xmlns:o="urn:schemas-microsoft-com:office:office" xmlns:oel="http://schemas.microsoft.com/office/2019/extlst" xmlns:r="http://schemas.openxmlformats.org/officeDocument/2006/relationships" xmlns:m="http://schemas.openxmlformats.org/officeDocument/2006/math" xmlns:v="urn:schemas-microsoft-com:vml" xmlns:wp14="http://schemas.microsoft.com/office/word/2010/wordprocessingDrawing" xmlns:wp="http://schemas.openxmlformats.org/drawingml/2006/wordprocessingDrawing" xmlns:w10="urn:schemas-microsoft-com:office:word" xmlns:w="http://schemas.openxmlformats.org/wordprocessingml/2006/main" xmlns:w14="http://schemas.microsoft.com/office/word/2010/wordml" xmlns:w15="http://schemas.microsoft.com/office/word/2012/wordml" xmlns:w16cex="http://schemas.microsoft.com/office/word/2018/wordml/cex" xmlns:w16cid="http://schemas.microsoft.com/office/word/2016/wordml/cid" xmlns:w16="http://schemas.microsoft.com/office/word/2018/wordml" xmlns:w16sdtdh="http://schemas.microsoft.com/office/word/2020/wordml/sdtdatahash" xmlns:w16se="http://schemas.microsoft.com/office/word/2015/wordml/symex" xmlns:wpg="http://schemas.microsoft.com/office/word/2010/wordprocessingGroup" xmlns:wpi="http://schemas.microsoft.com/office/word/2010/wordprocessingInk" xmlns:wne="http://schemas.microsoft.com/office/word/2006/wordml" xmlns:wps="http://schemas.microsoft.com/office/word/2010/wordprocessingShape" mc:Ignorable="w14 w15 w16se w16cid w16 w16cex w16sdtdh wp14">
   <w:abstractNum w:abstractNumId="0" w15:restartNumberingAfterBreak="0">
+    <w:nsid w:val="05C04461"/>
+    <w:multiLevelType w:val="hybridMultilevel"/>
+    <w:tmpl w:val="306AB8E8"/>
+    <w:lvl w:ilvl="0" w:tplc="0409000F">
+      <w:start w:val="1"/>
+      <w:numFmt w:val="decimal"/>
+      <w:lvlText w:val="%1."/>
+      <w:lvlJc w:val="left"/>
+      <w:pPr>
+        <w:ind w:left="720" w:hanging="360"/>
+      </w:pPr>
+      <w:rPr>
+        <w:rFonts w:hint="default"/>
+      </w:rPr>
+    </w:lvl>
+    <w:lvl w:ilvl="1" w:tplc="04090019">
+      <w:start w:val="1"/>
+      <w:numFmt w:val="lowerLetter"/>
+      <w:lvlText w:val="%2."/>
+      <w:lvlJc w:val="left"/>
+      <w:pPr>
+        <w:ind w:left="1440" w:hanging="360"/>
+      </w:pPr>
+    </w:lvl>
+    <w:lvl w:ilvl="2" w:tplc="0409001B" w:tentative="1">
+      <w:start w:val="1"/>
+      <w:numFmt w:val="lowerRoman"/>
+      <w:lvlText w:val="%3."/>
+      <w:lvlJc w:val="right"/>
+      <w:pPr>
+        <w:ind w:left="2160" w:hanging="180"/>
+      </w:pPr>
+    </w:lvl>
+    <w:lvl w:ilvl="3" w:tplc="0409000F" w:tentative="1">
+      <w:start w:val="1"/>
+      <w:numFmt w:val="decimal"/>
+      <w:lvlText w:val="%4."/>
+      <w:lvlJc w:val="left"/>
+      <w:pPr>
+        <w:ind w:left="2880" w:hanging="360"/>
+      </w:pPr>
+    </w:lvl>
+    <w:lvl w:ilvl="4" w:tplc="04090019" w:tentative="1">
+      <w:start w:val="1"/>
+      <w:numFmt w:val="lowerLetter"/>
+      <w:lvlText w:val="%5."/>
+      <w:lvlJc w:val="left"/>
+      <w:pPr>
+        <w:ind w:left="3600" w:hanging="360"/>
+      </w:pPr>
+    </w:lvl>
+    <w:lvl w:ilvl="5" w:tplc="0409001B" w:tentative="1">
+      <w:start w:val="1"/>
+      <w:numFmt w:val="lowerRoman"/>
+      <w:lvlText w:val="%6."/>
+      <w:lvlJc w:val="right"/>
+      <w:pPr>
+        <w:ind w:left="4320" w:hanging="180"/>
+      </w:pPr>
+    </w:lvl>
+    <w:lvl w:ilvl="6" w:tplc="0409000F" w:tentative="1">
+      <w:start w:val="1"/>
+      <w:numFmt w:val="decimal"/>
+      <w:lvlText w:val="%7."/>
+      <w:lvlJc w:val="left"/>
+      <w:pPr>
+        <w:ind w:left="5040" w:hanging="360"/>
+      </w:pPr>
+    </w:lvl>
+    <w:lvl w:ilvl="7" w:tplc="04090019" w:tentative="1">
+      <w:start w:val="1"/>
+      <w:numFmt w:val="lowerLetter"/>
+      <w:lvlText w:val="%8."/>
+      <w:lvlJc w:val="left"/>
+      <w:pPr>
+        <w:ind w:left="5760" w:hanging="360"/>
+      </w:pPr>
+    </w:lvl>
+    <w:lvl w:ilvl="8" w:tplc="0409001B" w:tentative="1">
+      <w:start w:val="1"/>
+      <w:numFmt w:val="lowerRoman"/>
+      <w:lvlText w:val="%9."/>
+      <w:lvlJc w:val="right"/>
+      <w:pPr>
+        <w:ind w:left="6480" w:hanging="180"/>
+      </w:pPr>
+    </w:lvl>
+  </w:abstractNum>
+  <w:abstractNum w:abstractNumId="1" w15:restartNumberingAfterBreak="0">
     <w:nsid w:val="100D7AD0"/>
     <w:multiLevelType w:val="hybridMultilevel"/>
     <w:tmpl w:val="522E0EF2"/>
@@ -2713,7 +3024,7 @@
       </w:pPr>
     </w:lvl>
   </w:abstractNum>
-  <w:abstractNum w:abstractNumId="1" w15:restartNumberingAfterBreak="0">
+  <w:abstractNum w:abstractNumId="2" w15:restartNumberingAfterBreak="0">
     <w:nsid w:val="262C191B"/>
     <w:multiLevelType w:val="hybridMultilevel"/>
     <w:tmpl w:val="AECE9C2A"/>
@@ -2802,7 +3113,7 @@
       </w:pPr>
     </w:lvl>
   </w:abstractNum>
-  <w:abstractNum w:abstractNumId="2" w15:restartNumberingAfterBreak="0">
+  <w:abstractNum w:abstractNumId="3" w15:restartNumberingAfterBreak="0">
     <w:nsid w:val="26EA1C9C"/>
     <w:multiLevelType w:val="hybridMultilevel"/>
     <w:tmpl w:val="D14ABD26"/>
@@ -2891,7 +3202,7 @@
       </w:pPr>
     </w:lvl>
   </w:abstractNum>
-  <w:abstractNum w:abstractNumId="3" w15:restartNumberingAfterBreak="0">
+  <w:abstractNum w:abstractNumId="4" w15:restartNumberingAfterBreak="0">
     <w:nsid w:val="40E71934"/>
     <w:multiLevelType w:val="hybridMultilevel"/>
     <w:tmpl w:val="5D04EB58"/>
@@ -2980,7 +3291,7 @@
       </w:pPr>
     </w:lvl>
   </w:abstractNum>
-  <w:abstractNum w:abstractNumId="4" w15:restartNumberingAfterBreak="0">
+  <w:abstractNum w:abstractNumId="5" w15:restartNumberingAfterBreak="0">
     <w:nsid w:val="57702525"/>
     <w:multiLevelType w:val="multilevel"/>
     <w:tmpl w:val="4E14EF46"/>
@@ -3130,19 +3441,22 @@
     </w:lvl>
   </w:abstractNum>
   <w:num w:numId="1" w16cid:durableId="2032025679">
+    <w:abstractNumId w:val="5"/>
+  </w:num>
+  <w:num w:numId="2" w16cid:durableId="1690177975">
+    <w:abstractNumId w:val="2"/>
+  </w:num>
+  <w:num w:numId="3" w16cid:durableId="683751022">
+    <w:abstractNumId w:val="3"/>
+  </w:num>
+  <w:num w:numId="4" w16cid:durableId="1536499090">
+    <w:abstractNumId w:val="1"/>
+  </w:num>
+  <w:num w:numId="5" w16cid:durableId="145636203">
     <w:abstractNumId w:val="4"/>
   </w:num>
-  <w:num w:numId="2" w16cid:durableId="1690177975">
-    <w:abstractNumId w:val="1"/>
-  </w:num>
-  <w:num w:numId="3" w16cid:durableId="683751022">
-    <w:abstractNumId w:val="2"/>
-  </w:num>
-  <w:num w:numId="4" w16cid:durableId="1536499090">
+  <w:num w:numId="6" w16cid:durableId="772940251">
     <w:abstractNumId w:val="0"/>
-  </w:num>
-  <w:num w:numId="5" w16cid:durableId="145636203">
-    <w:abstractNumId w:val="3"/>
   </w:num>
 </w:numbering>
 </file>

</xml_diff>